<commit_message>
Updated typo in doc.
</commit_message>
<xml_diff>
--- a/fn_mcafee_opendxl/doc/McAfee Publish to DXL Function.docx
+++ b/fn_mcafee_opendxl/doc/McAfee Publish to DXL Function.docx
@@ -1092,16 +1092,7 @@
         <w:t xml:space="preserve">Workflow: </w:t>
       </w:r>
       <w:r>
-        <w:t xml:space="preserve">(Example) McAfee Publish to DXL (Set TIE Reputation), </w:t>
-      </w:r>
-      <w:r>
-        <w:t>(Exampl</w:t>
-      </w:r>
-      <w:r>
-        <w:t>e) McAfee Publish to DXL (Tag System</w:t>
-      </w:r>
-      <w:r>
-        <w:t>)</w:t>
+        <w:t>(Example) McAfee Publish to DXL (Set TIE Reputation), (Example) McAfee Publish to DXL (Tag System)</w:t>
       </w:r>
     </w:p>
     <w:p>
@@ -2007,7 +1998,10 @@
         <w:t xml:space="preserve"> the payload to </w:t>
       </w:r>
       <w:r>
-        <w:t>the topic as an event or a service and then wait</w:t>
+        <w:t>the topic to</w:t>
+      </w:r>
+      <w:r>
+        <w:t xml:space="preserve"> an event or a service and then wait</w:t>
       </w:r>
       <w:r>
         <w:t>s</w:t>
@@ -2025,7 +2019,11 @@
         <w:t xml:space="preserve"> The examples when triggered will then create an incident note showing the inputs as shown below.</w:t>
       </w:r>
       <w:r>
-        <w:t xml:space="preserve"> Note to run the “(Example) McAfee Publish to DXL (Tag System)” workflow your own topic will have to be run which can be done using the following </w:t>
+        <w:t xml:space="preserve"> Note to run the “(Example) McAfee Publish to DXL (Tag System)” workflow your own topic will have to be run which can be </w:t>
+      </w:r>
+      <w:bookmarkStart w:id="5" w:name="_GoBack"/>
+      <w:r>
+        <w:t xml:space="preserve">done using the following </w:t>
       </w:r>
       <w:hyperlink r:id="rId12" w:history="1">
         <w:r>
@@ -2038,7 +2036,6 @@
       <w:r>
         <w:t xml:space="preserve">. </w:t>
       </w:r>
-      <w:bookmarkStart w:id="5" w:name="_GoBack"/>
       <w:bookmarkEnd w:id="5"/>
       <w:r>
         <w:rPr>
@@ -6431,7 +6428,7 @@
 </file>
 
 <file path=customXml/itemProps1.xml><?xml version="1.0" encoding="utf-8"?>
-<ds:datastoreItem xmlns:ds="http://schemas.openxmlformats.org/officeDocument/2006/customXml" ds:itemID="{7285F827-AAC5-1947-ADB9-38E66A7DF851}">
+<ds:datastoreItem xmlns:ds="http://schemas.openxmlformats.org/officeDocument/2006/customXml" ds:itemID="{39279386-2496-8948-9203-2E3C7F022BC3}">
   <ds:schemaRefs>
     <ds:schemaRef ds:uri="http://schemas.openxmlformats.org/officeDocument/2006/bibliography"/>
   </ds:schemaRefs>

</xml_diff>